<commit_message>
Reports fiexed for ST
</commit_message>
<xml_diff>
--- a/lp/st/k1/k1.docx
+++ b/lp/st/k1/k1.docx
@@ -676,7 +676,7 @@
     </w:p>
     <w:tbl>
       <w:tblPr>
-        <w:tblStyle w:val="GridTable4-Accent4"/>
+        <w:tblStyle w:val="GridTable1Light"/>
         <w:tblW w:w="0" w:type="auto"/>
         <w:tblLook w:val="04A0" w:firstRow="1" w:lastRow="0" w:firstColumn="1" w:lastColumn="0" w:noHBand="0" w:noVBand="1"/>
         <w:tblCaption w:val="Таблиця істиності"/>
@@ -696,7 +696,6 @@
           <w:tcPr>
             <w:cnfStyle w:val="001000000000" w:firstRow="0" w:lastRow="0" w:firstColumn="1" w:lastColumn="0" w:oddVBand="0" w:evenVBand="0" w:oddHBand="0" w:evenHBand="0" w:firstRowFirstColumn="0" w:firstRowLastColumn="0" w:lastRowFirstColumn="0" w:lastRowLastColumn="0"/>
             <w:tcW w:w="2186" w:type="dxa"/>
-            <w:vAlign w:val="center"/>
           </w:tcPr>
           <w:p>
             <w:pPr>
@@ -719,7 +718,6 @@
         <w:tc>
           <w:tcPr>
             <w:tcW w:w="2186" w:type="dxa"/>
-            <w:vAlign w:val="center"/>
           </w:tcPr>
           <w:p>
             <w:pPr>
@@ -741,7 +739,6 @@
         <w:tc>
           <w:tcPr>
             <w:tcW w:w="2186" w:type="dxa"/>
-            <w:vAlign w:val="center"/>
           </w:tcPr>
           <w:p>
             <w:pPr>
@@ -763,7 +760,6 @@
         <w:tc>
           <w:tcPr>
             <w:tcW w:w="2186" w:type="dxa"/>
-            <w:vAlign w:val="center"/>
           </w:tcPr>
           <w:p>
             <w:pPr>
@@ -785,14 +781,12 @@
       </w:tr>
       <w:tr>
         <w:trPr>
-          <w:cnfStyle w:val="000000100000" w:firstRow="0" w:lastRow="0" w:firstColumn="0" w:lastColumn="0" w:oddVBand="0" w:evenVBand="0" w:oddHBand="1" w:evenHBand="0" w:firstRowFirstColumn="0" w:firstRowLastColumn="0" w:lastRowFirstColumn="0" w:lastRowLastColumn="0"/>
           <w:trHeight w:val="480"/>
         </w:trPr>
         <w:tc>
           <w:tcPr>
             <w:cnfStyle w:val="001000000000" w:firstRow="0" w:lastRow="0" w:firstColumn="1" w:lastColumn="0" w:oddVBand="0" w:evenVBand="0" w:oddHBand="0" w:evenHBand="0" w:firstRowFirstColumn="0" w:firstRowLastColumn="0" w:lastRowFirstColumn="0" w:lastRowLastColumn="0"/>
             <w:tcW w:w="2186" w:type="dxa"/>
-            <w:vAlign w:val="center"/>
           </w:tcPr>
           <w:p>
             <w:pPr>
@@ -815,13 +809,12 @@
         <w:tc>
           <w:tcPr>
             <w:tcW w:w="2186" w:type="dxa"/>
-            <w:vAlign w:val="center"/>
-          </w:tcPr>
-          <w:p>
-            <w:pPr>
-              <w:spacing w:before="0" w:after="0"/>
-              <w:jc w:val="center"/>
-              <w:cnfStyle w:val="000000100000" w:firstRow="0" w:lastRow="0" w:firstColumn="0" w:lastColumn="0" w:oddVBand="0" w:evenVBand="0" w:oddHBand="1" w:evenHBand="0" w:firstRowFirstColumn="0" w:firstRowLastColumn="0" w:lastRowFirstColumn="0" w:lastRowLastColumn="0"/>
+          </w:tcPr>
+          <w:p>
+            <w:pPr>
+              <w:spacing w:before="0" w:after="0"/>
+              <w:jc w:val="center"/>
+              <w:cnfStyle w:val="000000000000" w:firstRow="0" w:lastRow="0" w:firstColumn="0" w:lastColumn="0" w:oddVBand="0" w:evenVBand="0" w:oddHBand="0" w:evenHBand="0" w:firstRowFirstColumn="0" w:firstRowLastColumn="0" w:lastRowFirstColumn="0" w:lastRowLastColumn="0"/>
               <w:rPr>
                 <w:lang w:val="en-US"/>
               </w:rPr>
@@ -837,13 +830,12 @@
         <w:tc>
           <w:tcPr>
             <w:tcW w:w="2186" w:type="dxa"/>
-            <w:vAlign w:val="center"/>
-          </w:tcPr>
-          <w:p>
-            <w:pPr>
-              <w:spacing w:before="0" w:after="0"/>
-              <w:jc w:val="center"/>
-              <w:cnfStyle w:val="000000100000" w:firstRow="0" w:lastRow="0" w:firstColumn="0" w:lastColumn="0" w:oddVBand="0" w:evenVBand="0" w:oddHBand="1" w:evenHBand="0" w:firstRowFirstColumn="0" w:firstRowLastColumn="0" w:lastRowFirstColumn="0" w:lastRowLastColumn="0"/>
+          </w:tcPr>
+          <w:p>
+            <w:pPr>
+              <w:spacing w:before="0" w:after="0"/>
+              <w:jc w:val="center"/>
+              <w:cnfStyle w:val="000000000000" w:firstRow="0" w:lastRow="0" w:firstColumn="0" w:lastColumn="0" w:oddVBand="0" w:evenVBand="0" w:oddHBand="0" w:evenHBand="0" w:firstRowFirstColumn="0" w:firstRowLastColumn="0" w:lastRowFirstColumn="0" w:lastRowLastColumn="0"/>
               <w:rPr>
                 <w:lang w:val="en-US"/>
               </w:rPr>
@@ -859,13 +851,12 @@
         <w:tc>
           <w:tcPr>
             <w:tcW w:w="2186" w:type="dxa"/>
-            <w:vAlign w:val="center"/>
-          </w:tcPr>
-          <w:p>
-            <w:pPr>
-              <w:spacing w:before="0" w:after="0"/>
-              <w:jc w:val="center"/>
-              <w:cnfStyle w:val="000000100000" w:firstRow="0" w:lastRow="0" w:firstColumn="0" w:lastColumn="0" w:oddVBand="0" w:evenVBand="0" w:oddHBand="1" w:evenHBand="0" w:firstRowFirstColumn="0" w:firstRowLastColumn="0" w:lastRowFirstColumn="0" w:lastRowLastColumn="0"/>
+          </w:tcPr>
+          <w:p>
+            <w:pPr>
+              <w:spacing w:before="0" w:after="0"/>
+              <w:jc w:val="center"/>
+              <w:cnfStyle w:val="000000000000" w:firstRow="0" w:lastRow="0" w:firstColumn="0" w:lastColumn="0" w:oddVBand="0" w:evenVBand="0" w:oddHBand="0" w:evenHBand="0" w:firstRowFirstColumn="0" w:firstRowLastColumn="0" w:lastRowFirstColumn="0" w:lastRowLastColumn="0"/>
               <w:rPr>
                 <w:lang w:val="en-US"/>
               </w:rPr>
@@ -887,7 +878,6 @@
           <w:tcPr>
             <w:cnfStyle w:val="001000000000" w:firstRow="0" w:lastRow="0" w:firstColumn="1" w:lastColumn="0" w:oddVBand="0" w:evenVBand="0" w:oddHBand="0" w:evenHBand="0" w:firstRowFirstColumn="0" w:firstRowLastColumn="0" w:lastRowFirstColumn="0" w:lastRowLastColumn="0"/>
             <w:tcW w:w="2186" w:type="dxa"/>
-            <w:vAlign w:val="center"/>
           </w:tcPr>
           <w:p>
             <w:pPr>
@@ -910,7 +900,6 @@
         <w:tc>
           <w:tcPr>
             <w:tcW w:w="2186" w:type="dxa"/>
-            <w:vAlign w:val="center"/>
           </w:tcPr>
           <w:p>
             <w:pPr>
@@ -932,7 +921,6 @@
         <w:tc>
           <w:tcPr>
             <w:tcW w:w="2186" w:type="dxa"/>
-            <w:vAlign w:val="center"/>
           </w:tcPr>
           <w:p>
             <w:pPr>
@@ -954,7 +942,6 @@
         <w:tc>
           <w:tcPr>
             <w:tcW w:w="2186" w:type="dxa"/>
-            <w:vAlign w:val="center"/>
           </w:tcPr>
           <w:p>
             <w:pPr>
@@ -976,14 +963,12 @@
       </w:tr>
       <w:tr>
         <w:trPr>
-          <w:cnfStyle w:val="000000100000" w:firstRow="0" w:lastRow="0" w:firstColumn="0" w:lastColumn="0" w:oddVBand="0" w:evenVBand="0" w:oddHBand="1" w:evenHBand="0" w:firstRowFirstColumn="0" w:firstRowLastColumn="0" w:lastRowFirstColumn="0" w:lastRowLastColumn="0"/>
           <w:trHeight w:val="480"/>
         </w:trPr>
         <w:tc>
           <w:tcPr>
             <w:cnfStyle w:val="001000000000" w:firstRow="0" w:lastRow="0" w:firstColumn="1" w:lastColumn="0" w:oddVBand="0" w:evenVBand="0" w:oddHBand="0" w:evenHBand="0" w:firstRowFirstColumn="0" w:firstRowLastColumn="0" w:lastRowFirstColumn="0" w:lastRowLastColumn="0"/>
             <w:tcW w:w="2186" w:type="dxa"/>
-            <w:vAlign w:val="center"/>
           </w:tcPr>
           <w:p>
             <w:pPr>
@@ -1006,13 +991,12 @@
         <w:tc>
           <w:tcPr>
             <w:tcW w:w="2186" w:type="dxa"/>
-            <w:vAlign w:val="center"/>
-          </w:tcPr>
-          <w:p>
-            <w:pPr>
-              <w:spacing w:before="0" w:after="0"/>
-              <w:jc w:val="center"/>
-              <w:cnfStyle w:val="000000100000" w:firstRow="0" w:lastRow="0" w:firstColumn="0" w:lastColumn="0" w:oddVBand="0" w:evenVBand="0" w:oddHBand="1" w:evenHBand="0" w:firstRowFirstColumn="0" w:firstRowLastColumn="0" w:lastRowFirstColumn="0" w:lastRowLastColumn="0"/>
+          </w:tcPr>
+          <w:p>
+            <w:pPr>
+              <w:spacing w:before="0" w:after="0"/>
+              <w:jc w:val="center"/>
+              <w:cnfStyle w:val="000000000000" w:firstRow="0" w:lastRow="0" w:firstColumn="0" w:lastColumn="0" w:oddVBand="0" w:evenVBand="0" w:oddHBand="0" w:evenHBand="0" w:firstRowFirstColumn="0" w:firstRowLastColumn="0" w:lastRowFirstColumn="0" w:lastRowLastColumn="0"/>
               <w:rPr>
                 <w:lang w:val="en-US"/>
               </w:rPr>
@@ -1028,13 +1012,12 @@
         <w:tc>
           <w:tcPr>
             <w:tcW w:w="2186" w:type="dxa"/>
-            <w:vAlign w:val="center"/>
-          </w:tcPr>
-          <w:p>
-            <w:pPr>
-              <w:spacing w:before="0" w:after="0"/>
-              <w:jc w:val="center"/>
-              <w:cnfStyle w:val="000000100000" w:firstRow="0" w:lastRow="0" w:firstColumn="0" w:lastColumn="0" w:oddVBand="0" w:evenVBand="0" w:oddHBand="1" w:evenHBand="0" w:firstRowFirstColumn="0" w:firstRowLastColumn="0" w:lastRowFirstColumn="0" w:lastRowLastColumn="0"/>
+          </w:tcPr>
+          <w:p>
+            <w:pPr>
+              <w:spacing w:before="0" w:after="0"/>
+              <w:jc w:val="center"/>
+              <w:cnfStyle w:val="000000000000" w:firstRow="0" w:lastRow="0" w:firstColumn="0" w:lastColumn="0" w:oddVBand="0" w:evenVBand="0" w:oddHBand="0" w:evenHBand="0" w:firstRowFirstColumn="0" w:firstRowLastColumn="0" w:lastRowFirstColumn="0" w:lastRowLastColumn="0"/>
               <w:rPr>
                 <w:lang w:val="en-US"/>
               </w:rPr>
@@ -1050,13 +1033,12 @@
         <w:tc>
           <w:tcPr>
             <w:tcW w:w="2186" w:type="dxa"/>
-            <w:vAlign w:val="center"/>
-          </w:tcPr>
-          <w:p>
-            <w:pPr>
-              <w:spacing w:before="0" w:after="0"/>
-              <w:jc w:val="center"/>
-              <w:cnfStyle w:val="000000100000" w:firstRow="0" w:lastRow="0" w:firstColumn="0" w:lastColumn="0" w:oddVBand="0" w:evenVBand="0" w:oddHBand="1" w:evenHBand="0" w:firstRowFirstColumn="0" w:firstRowLastColumn="0" w:lastRowFirstColumn="0" w:lastRowLastColumn="0"/>
+          </w:tcPr>
+          <w:p>
+            <w:pPr>
+              <w:spacing w:before="0" w:after="0"/>
+              <w:jc w:val="center"/>
+              <w:cnfStyle w:val="000000000000" w:firstRow="0" w:lastRow="0" w:firstColumn="0" w:lastColumn="0" w:oddVBand="0" w:evenVBand="0" w:oddHBand="0" w:evenHBand="0" w:firstRowFirstColumn="0" w:firstRowLastColumn="0" w:lastRowFirstColumn="0" w:lastRowLastColumn="0"/>
               <w:rPr>
                 <w:lang w:val="en-US"/>
               </w:rPr>
@@ -1078,7 +1060,6 @@
           <w:tcPr>
             <w:cnfStyle w:val="001000000000" w:firstRow="0" w:lastRow="0" w:firstColumn="1" w:lastColumn="0" w:oddVBand="0" w:evenVBand="0" w:oddHBand="0" w:evenHBand="0" w:firstRowFirstColumn="0" w:firstRowLastColumn="0" w:lastRowFirstColumn="0" w:lastRowLastColumn="0"/>
             <w:tcW w:w="2186" w:type="dxa"/>
-            <w:vAlign w:val="center"/>
           </w:tcPr>
           <w:p>
             <w:pPr>
@@ -1101,7 +1082,6 @@
         <w:tc>
           <w:tcPr>
             <w:tcW w:w="2186" w:type="dxa"/>
-            <w:vAlign w:val="center"/>
           </w:tcPr>
           <w:p>
             <w:pPr>
@@ -1123,7 +1103,6 @@
         <w:tc>
           <w:tcPr>
             <w:tcW w:w="2186" w:type="dxa"/>
-            <w:vAlign w:val="center"/>
           </w:tcPr>
           <w:p>
             <w:pPr>
@@ -1145,7 +1124,6 @@
         <w:tc>
           <w:tcPr>
             <w:tcW w:w="2186" w:type="dxa"/>
-            <w:vAlign w:val="center"/>
           </w:tcPr>
           <w:p>
             <w:pPr>
@@ -1167,14 +1145,12 @@
       </w:tr>
       <w:tr>
         <w:trPr>
-          <w:cnfStyle w:val="000000100000" w:firstRow="0" w:lastRow="0" w:firstColumn="0" w:lastColumn="0" w:oddVBand="0" w:evenVBand="0" w:oddHBand="1" w:evenHBand="0" w:firstRowFirstColumn="0" w:firstRowLastColumn="0" w:lastRowFirstColumn="0" w:lastRowLastColumn="0"/>
           <w:trHeight w:val="480"/>
         </w:trPr>
         <w:tc>
           <w:tcPr>
             <w:cnfStyle w:val="001000000000" w:firstRow="0" w:lastRow="0" w:firstColumn="1" w:lastColumn="0" w:oddVBand="0" w:evenVBand="0" w:oddHBand="0" w:evenHBand="0" w:firstRowFirstColumn="0" w:firstRowLastColumn="0" w:lastRowFirstColumn="0" w:lastRowLastColumn="0"/>
             <w:tcW w:w="2186" w:type="dxa"/>
-            <w:vAlign w:val="center"/>
           </w:tcPr>
           <w:p>
             <w:pPr>
@@ -1197,13 +1173,12 @@
         <w:tc>
           <w:tcPr>
             <w:tcW w:w="2186" w:type="dxa"/>
-            <w:vAlign w:val="center"/>
-          </w:tcPr>
-          <w:p>
-            <w:pPr>
-              <w:spacing w:before="0" w:after="0"/>
-              <w:jc w:val="center"/>
-              <w:cnfStyle w:val="000000100000" w:firstRow="0" w:lastRow="0" w:firstColumn="0" w:lastColumn="0" w:oddVBand="0" w:evenVBand="0" w:oddHBand="1" w:evenHBand="0" w:firstRowFirstColumn="0" w:firstRowLastColumn="0" w:lastRowFirstColumn="0" w:lastRowLastColumn="0"/>
+          </w:tcPr>
+          <w:p>
+            <w:pPr>
+              <w:spacing w:before="0" w:after="0"/>
+              <w:jc w:val="center"/>
+              <w:cnfStyle w:val="000000000000" w:firstRow="0" w:lastRow="0" w:firstColumn="0" w:lastColumn="0" w:oddVBand="0" w:evenVBand="0" w:oddHBand="0" w:evenHBand="0" w:firstRowFirstColumn="0" w:firstRowLastColumn="0" w:lastRowFirstColumn="0" w:lastRowLastColumn="0"/>
             </w:pPr>
             <w:r>
               <w:rPr>
@@ -1216,13 +1191,12 @@
         <w:tc>
           <w:tcPr>
             <w:tcW w:w="2186" w:type="dxa"/>
-            <w:vAlign w:val="center"/>
-          </w:tcPr>
-          <w:p>
-            <w:pPr>
-              <w:spacing w:before="0" w:after="0"/>
-              <w:jc w:val="center"/>
-              <w:cnfStyle w:val="000000100000" w:firstRow="0" w:lastRow="0" w:firstColumn="0" w:lastColumn="0" w:oddVBand="0" w:evenVBand="0" w:oddHBand="1" w:evenHBand="0" w:firstRowFirstColumn="0" w:firstRowLastColumn="0" w:lastRowFirstColumn="0" w:lastRowLastColumn="0"/>
+          </w:tcPr>
+          <w:p>
+            <w:pPr>
+              <w:spacing w:before="0" w:after="0"/>
+              <w:jc w:val="center"/>
+              <w:cnfStyle w:val="000000000000" w:firstRow="0" w:lastRow="0" w:firstColumn="0" w:lastColumn="0" w:oddVBand="0" w:evenVBand="0" w:oddHBand="0" w:evenHBand="0" w:firstRowFirstColumn="0" w:firstRowLastColumn="0" w:lastRowFirstColumn="0" w:lastRowLastColumn="0"/>
             </w:pPr>
             <w:r>
               <w:rPr>
@@ -1235,13 +1209,12 @@
         <w:tc>
           <w:tcPr>
             <w:tcW w:w="2186" w:type="dxa"/>
-            <w:vAlign w:val="center"/>
-          </w:tcPr>
-          <w:p>
-            <w:pPr>
-              <w:spacing w:before="0" w:after="0"/>
-              <w:jc w:val="center"/>
-              <w:cnfStyle w:val="000000100000" w:firstRow="0" w:lastRow="0" w:firstColumn="0" w:lastColumn="0" w:oddVBand="0" w:evenVBand="0" w:oddHBand="1" w:evenHBand="0" w:firstRowFirstColumn="0" w:firstRowLastColumn="0" w:lastRowFirstColumn="0" w:lastRowLastColumn="0"/>
+          </w:tcPr>
+          <w:p>
+            <w:pPr>
+              <w:spacing w:before="0" w:after="0"/>
+              <w:jc w:val="center"/>
+              <w:cnfStyle w:val="000000000000" w:firstRow="0" w:lastRow="0" w:firstColumn="0" w:lastColumn="0" w:oddVBand="0" w:evenVBand="0" w:oddHBand="0" w:evenHBand="0" w:firstRowFirstColumn="0" w:firstRowLastColumn="0" w:lastRowFirstColumn="0" w:lastRowLastColumn="0"/>
               <w:rPr>
                 <w:lang w:val="en-US"/>
               </w:rPr>
@@ -1263,7 +1236,6 @@
           <w:tcPr>
             <w:cnfStyle w:val="001000000000" w:firstRow="0" w:lastRow="0" w:firstColumn="1" w:lastColumn="0" w:oddVBand="0" w:evenVBand="0" w:oddHBand="0" w:evenHBand="0" w:firstRowFirstColumn="0" w:firstRowLastColumn="0" w:lastRowFirstColumn="0" w:lastRowLastColumn="0"/>
             <w:tcW w:w="2186" w:type="dxa"/>
-            <w:vAlign w:val="center"/>
           </w:tcPr>
           <w:p>
             <w:pPr>
@@ -1286,7 +1258,6 @@
         <w:tc>
           <w:tcPr>
             <w:tcW w:w="2186" w:type="dxa"/>
-            <w:vAlign w:val="center"/>
           </w:tcPr>
           <w:p>
             <w:pPr>
@@ -1305,7 +1276,6 @@
         <w:tc>
           <w:tcPr>
             <w:tcW w:w="2186" w:type="dxa"/>
-            <w:vAlign w:val="center"/>
           </w:tcPr>
           <w:p>
             <w:pPr>
@@ -1324,103 +1294,12 @@
         <w:tc>
           <w:tcPr>
             <w:tcW w:w="2186" w:type="dxa"/>
-            <w:vAlign w:val="center"/>
           </w:tcPr>
           <w:p>
             <w:pPr>
               <w:spacing w:before="0" w:after="0"/>
               <w:jc w:val="center"/>
               <w:cnfStyle w:val="000000000000" w:firstRow="0" w:lastRow="0" w:firstColumn="0" w:lastColumn="0" w:oddVBand="0" w:evenVBand="0" w:oddHBand="0" w:evenHBand="0" w:firstRowFirstColumn="0" w:firstRowLastColumn="0" w:lastRowFirstColumn="0" w:lastRowLastColumn="0"/>
-              <w:rPr>
-                <w:lang w:val="en-US"/>
-              </w:rPr>
-            </w:pPr>
-            <w:r>
-              <w:rPr>
-                <w:lang w:val="en-US"/>
-              </w:rPr>
-              <w:t>0</w:t>
-            </w:r>
-          </w:p>
-        </w:tc>
-      </w:tr>
-      <w:tr>
-        <w:trPr>
-          <w:cnfStyle w:val="000000100000" w:firstRow="0" w:lastRow="0" w:firstColumn="0" w:lastColumn="0" w:oddVBand="0" w:evenVBand="0" w:oddHBand="1" w:evenHBand="0" w:firstRowFirstColumn="0" w:firstRowLastColumn="0" w:lastRowFirstColumn="0" w:lastRowLastColumn="0"/>
-          <w:trHeight w:val="480"/>
-        </w:trPr>
-        <w:tc>
-          <w:tcPr>
-            <w:cnfStyle w:val="001000000000" w:firstRow="0" w:lastRow="0" w:firstColumn="1" w:lastColumn="0" w:oddVBand="0" w:evenVBand="0" w:oddHBand="0" w:evenHBand="0" w:firstRowFirstColumn="0" w:firstRowLastColumn="0" w:lastRowFirstColumn="0" w:lastRowLastColumn="0"/>
-            <w:tcW w:w="2186" w:type="dxa"/>
-            <w:vAlign w:val="center"/>
-          </w:tcPr>
-          <w:p>
-            <w:pPr>
-              <w:spacing w:before="0" w:after="0"/>
-              <w:jc w:val="center"/>
-              <w:rPr>
-                <w:b w:val="0"/>
-                <w:lang w:val="en-US"/>
-              </w:rPr>
-            </w:pPr>
-            <w:r>
-              <w:rPr>
-                <w:b w:val="0"/>
-                <w:lang w:val="en-US"/>
-              </w:rPr>
-              <w:t>1</w:t>
-            </w:r>
-          </w:p>
-        </w:tc>
-        <w:tc>
-          <w:tcPr>
-            <w:tcW w:w="2186" w:type="dxa"/>
-            <w:vAlign w:val="center"/>
-          </w:tcPr>
-          <w:p>
-            <w:pPr>
-              <w:spacing w:before="0" w:after="0"/>
-              <w:jc w:val="center"/>
-              <w:cnfStyle w:val="000000100000" w:firstRow="0" w:lastRow="0" w:firstColumn="0" w:lastColumn="0" w:oddVBand="0" w:evenVBand="0" w:oddHBand="1" w:evenHBand="0" w:firstRowFirstColumn="0" w:firstRowLastColumn="0" w:lastRowFirstColumn="0" w:lastRowLastColumn="0"/>
-            </w:pPr>
-            <w:r>
-              <w:rPr>
-                <w:lang w:val="en-US"/>
-              </w:rPr>
-              <w:t>1</w:t>
-            </w:r>
-          </w:p>
-        </w:tc>
-        <w:tc>
-          <w:tcPr>
-            <w:tcW w:w="2186" w:type="dxa"/>
-            <w:vAlign w:val="center"/>
-          </w:tcPr>
-          <w:p>
-            <w:pPr>
-              <w:spacing w:before="0" w:after="0"/>
-              <w:jc w:val="center"/>
-              <w:cnfStyle w:val="000000100000" w:firstRow="0" w:lastRow="0" w:firstColumn="0" w:lastColumn="0" w:oddVBand="0" w:evenVBand="0" w:oddHBand="1" w:evenHBand="0" w:firstRowFirstColumn="0" w:firstRowLastColumn="0" w:lastRowFirstColumn="0" w:lastRowLastColumn="0"/>
-            </w:pPr>
-            <w:r>
-              <w:rPr>
-                <w:lang w:val="en-US"/>
-              </w:rPr>
-              <w:t>0</w:t>
-            </w:r>
-          </w:p>
-        </w:tc>
-        <w:tc>
-          <w:tcPr>
-            <w:tcW w:w="2186" w:type="dxa"/>
-            <w:vAlign w:val="center"/>
-          </w:tcPr>
-          <w:p>
-            <w:pPr>
-              <w:spacing w:before="0" w:after="0"/>
-              <w:jc w:val="center"/>
-              <w:cnfStyle w:val="000000100000" w:firstRow="0" w:lastRow="0" w:firstColumn="0" w:lastColumn="0" w:oddVBand="0" w:evenVBand="0" w:oddHBand="1" w:evenHBand="0" w:firstRowFirstColumn="0" w:firstRowLastColumn="0" w:lastRowFirstColumn="0" w:lastRowLastColumn="0"/>
               <w:rPr>
                 <w:lang w:val="en-US"/>
               </w:rPr>
@@ -1442,7 +1321,6 @@
           <w:tcPr>
             <w:cnfStyle w:val="001000000000" w:firstRow="0" w:lastRow="0" w:firstColumn="1" w:lastColumn="0" w:oddVBand="0" w:evenVBand="0" w:oddHBand="0" w:evenHBand="0" w:firstRowFirstColumn="0" w:firstRowLastColumn="0" w:lastRowFirstColumn="0" w:lastRowLastColumn="0"/>
             <w:tcW w:w="2186" w:type="dxa"/>
-            <w:vAlign w:val="center"/>
           </w:tcPr>
           <w:p>
             <w:pPr>
@@ -1465,16 +1343,12 @@
         <w:tc>
           <w:tcPr>
             <w:tcW w:w="2186" w:type="dxa"/>
-            <w:vAlign w:val="center"/>
           </w:tcPr>
           <w:p>
             <w:pPr>
               <w:spacing w:before="0" w:after="0"/>
               <w:jc w:val="center"/>
               <w:cnfStyle w:val="000000000000" w:firstRow="0" w:lastRow="0" w:firstColumn="0" w:lastColumn="0" w:oddVBand="0" w:evenVBand="0" w:oddHBand="0" w:evenHBand="0" w:firstRowFirstColumn="0" w:firstRowLastColumn="0" w:lastRowFirstColumn="0" w:lastRowLastColumn="0"/>
-              <w:rPr>
-                <w:lang w:val="en-US"/>
-              </w:rPr>
             </w:pPr>
             <w:r>
               <w:rPr>
@@ -1487,19 +1361,64 @@
         <w:tc>
           <w:tcPr>
             <w:tcW w:w="2186" w:type="dxa"/>
-            <w:vAlign w:val="center"/>
           </w:tcPr>
           <w:p>
             <w:pPr>
               <w:spacing w:before="0" w:after="0"/>
               <w:jc w:val="center"/>
               <w:cnfStyle w:val="000000000000" w:firstRow="0" w:lastRow="0" w:firstColumn="0" w:lastColumn="0" w:oddVBand="0" w:evenVBand="0" w:oddHBand="0" w:evenHBand="0" w:firstRowFirstColumn="0" w:firstRowLastColumn="0" w:lastRowFirstColumn="0" w:lastRowLastColumn="0"/>
-              <w:rPr>
-                <w:lang w:val="en-US"/>
-              </w:rPr>
-            </w:pPr>
-            <w:r>
-              <w:rPr>
+            </w:pPr>
+            <w:r>
+              <w:rPr>
+                <w:lang w:val="en-US"/>
+              </w:rPr>
+              <w:t>0</w:t>
+            </w:r>
+          </w:p>
+        </w:tc>
+        <w:tc>
+          <w:tcPr>
+            <w:tcW w:w="2186" w:type="dxa"/>
+          </w:tcPr>
+          <w:p>
+            <w:pPr>
+              <w:spacing w:before="0" w:after="0"/>
+              <w:jc w:val="center"/>
+              <w:cnfStyle w:val="000000000000" w:firstRow="0" w:lastRow="0" w:firstColumn="0" w:lastColumn="0" w:oddVBand="0" w:evenVBand="0" w:oddHBand="0" w:evenHBand="0" w:firstRowFirstColumn="0" w:firstRowLastColumn="0" w:lastRowFirstColumn="0" w:lastRowLastColumn="0"/>
+              <w:rPr>
+                <w:lang w:val="en-US"/>
+              </w:rPr>
+            </w:pPr>
+            <w:r>
+              <w:rPr>
+                <w:lang w:val="en-US"/>
+              </w:rPr>
+              <w:t>0</w:t>
+            </w:r>
+          </w:p>
+        </w:tc>
+      </w:tr>
+      <w:tr>
+        <w:trPr>
+          <w:trHeight w:val="480"/>
+        </w:trPr>
+        <w:tc>
+          <w:tcPr>
+            <w:cnfStyle w:val="001000000000" w:firstRow="0" w:lastRow="0" w:firstColumn="1" w:lastColumn="0" w:oddVBand="0" w:evenVBand="0" w:oddHBand="0" w:evenHBand="0" w:firstRowFirstColumn="0" w:firstRowLastColumn="0" w:lastRowFirstColumn="0" w:lastRowLastColumn="0"/>
+            <w:tcW w:w="2186" w:type="dxa"/>
+          </w:tcPr>
+          <w:p>
+            <w:pPr>
+              <w:spacing w:before="0" w:after="0"/>
+              <w:jc w:val="center"/>
+              <w:rPr>
+                <w:b w:val="0"/>
+                <w:lang w:val="en-US"/>
+              </w:rPr>
+            </w:pPr>
+            <w:r>
+              <w:rPr>
+                <w:b w:val="0"/>
                 <w:lang w:val="en-US"/>
               </w:rPr>
               <w:t>1</w:t>
@@ -1509,7 +1428,48 @@
         <w:tc>
           <w:tcPr>
             <w:tcW w:w="2186" w:type="dxa"/>
-            <w:vAlign w:val="center"/>
+          </w:tcPr>
+          <w:p>
+            <w:pPr>
+              <w:spacing w:before="0" w:after="0"/>
+              <w:jc w:val="center"/>
+              <w:cnfStyle w:val="000000000000" w:firstRow="0" w:lastRow="0" w:firstColumn="0" w:lastColumn="0" w:oddVBand="0" w:evenVBand="0" w:oddHBand="0" w:evenHBand="0" w:firstRowFirstColumn="0" w:firstRowLastColumn="0" w:lastRowFirstColumn="0" w:lastRowLastColumn="0"/>
+              <w:rPr>
+                <w:lang w:val="en-US"/>
+              </w:rPr>
+            </w:pPr>
+            <w:r>
+              <w:rPr>
+                <w:lang w:val="en-US"/>
+              </w:rPr>
+              <w:t>1</w:t>
+            </w:r>
+          </w:p>
+        </w:tc>
+        <w:tc>
+          <w:tcPr>
+            <w:tcW w:w="2186" w:type="dxa"/>
+          </w:tcPr>
+          <w:p>
+            <w:pPr>
+              <w:spacing w:before="0" w:after="0"/>
+              <w:jc w:val="center"/>
+              <w:cnfStyle w:val="000000000000" w:firstRow="0" w:lastRow="0" w:firstColumn="0" w:lastColumn="0" w:oddVBand="0" w:evenVBand="0" w:oddHBand="0" w:evenHBand="0" w:firstRowFirstColumn="0" w:firstRowLastColumn="0" w:lastRowFirstColumn="0" w:lastRowLastColumn="0"/>
+              <w:rPr>
+                <w:lang w:val="en-US"/>
+              </w:rPr>
+            </w:pPr>
+            <w:r>
+              <w:rPr>
+                <w:lang w:val="en-US"/>
+              </w:rPr>
+              <w:t>1</w:t>
+            </w:r>
+          </w:p>
+        </w:tc>
+        <w:tc>
+          <w:tcPr>
+            <w:tcW w:w="2186" w:type="dxa"/>
           </w:tcPr>
           <w:p>
             <w:pPr>
@@ -1801,6 +1761,24 @@
     </w:p>
     <w:p>
       <w:pPr>
+        <w:jc w:val="center"/>
+        <w:rPr>
+          <w:lang w:val="en-US"/>
+        </w:rPr>
+      </w:pPr>
+    </w:p>
+    <w:p>
+      <w:pPr>
+        <w:jc w:val="center"/>
+        <w:rPr>
+          <w:lang w:val="en-US"/>
+        </w:rPr>
+      </w:pPr>
+      <w:bookmarkStart w:id="0" w:name="_GoBack"/>
+      <w:bookmarkEnd w:id="0"/>
+    </w:p>
+    <w:p>
+      <w:pPr>
         <w:ind w:firstLine="709"/>
         <w:jc w:val="center"/>
         <w:rPr>
@@ -1815,6 +1793,7 @@
           <w:sz w:val="26"/>
           <w:szCs w:val="26"/>
         </w:rPr>
+        <w:lastRenderedPageBreak/>
         <w:t>Імплікантна</w:t>
       </w:r>
       <w:proofErr w:type="spellEnd"/>
@@ -1860,7 +1839,6 @@
       </w:tblGrid>
       <w:tr>
         <w:trPr>
-          <w:cantSplit/>
           <w:trHeight w:val="408"/>
           <w:jc w:val="center"/>
         </w:trPr>
@@ -1906,7 +1884,6 @@
                 <w:sz w:val="26"/>
                 <w:szCs w:val="26"/>
               </w:rPr>
-              <w:lastRenderedPageBreak/>
               <w:t>імпліканти</w:t>
             </w:r>
             <w:proofErr w:type="spellEnd"/>
@@ -1968,7 +1945,6 @@
               <w:rPr>
                 <w:lang w:val="en-US"/>
               </w:rPr>
-              <w:lastRenderedPageBreak/>
               <w:t>a`b`c</w:t>
             </w:r>
             <w:proofErr w:type="spellEnd"/>
@@ -2025,7 +2001,6 @@
       </w:tr>
       <w:tr>
         <w:trPr>
-          <w:cantSplit/>
           <w:trHeight w:val="387"/>
           <w:jc w:val="center"/>
         </w:trPr>
@@ -2118,7 +2093,6 @@
       </w:tr>
       <w:tr>
         <w:trPr>
-          <w:cantSplit/>
           <w:trHeight w:val="22"/>
           <w:jc w:val="center"/>
         </w:trPr>
@@ -2140,7 +2114,6 @@
               <w:rPr>
                 <w:lang w:val="en-US"/>
               </w:rPr>
-              <w:lastRenderedPageBreak/>
               <w:t>a` c</w:t>
             </w:r>
           </w:p>
@@ -2210,7 +2183,6 @@
       </w:tr>
       <w:tr>
         <w:trPr>
-          <w:cantSplit/>
           <w:trHeight w:val="398"/>
           <w:jc w:val="center"/>
         </w:trPr>
@@ -3017,7 +2989,6 @@
       </w:r>
       <w:proofErr w:type="spellEnd"/>
     </w:p>
-    <w:p/>
     <w:p>
       <w:pPr>
         <w:autoSpaceDE w:val="0"/>
@@ -3042,8 +3013,6 @@
           <w:lang w:val="en-US"/>
         </w:rPr>
       </w:pPr>
-      <w:bookmarkStart w:id="0" w:name="_GoBack"/>
-      <w:bookmarkEnd w:id="0"/>
     </w:p>
     <w:p>
       <w:pPr>
@@ -5354,6 +5323,70 @@
       </w:tcPr>
     </w:tblStylePr>
   </w:style>
+  <w:style w:type="table" w:styleId="GridTable1Light">
+    <w:name w:val="Grid Table 1 Light"/>
+    <w:basedOn w:val="TableNormal"/>
+    <w:uiPriority w:val="46"/>
+    <w:rsid w:val="00605010"/>
+    <w:pPr>
+      <w:spacing w:after="0" w:line="240" w:lineRule="auto"/>
+    </w:pPr>
+    <w:tblPr>
+      <w:tblStyleRowBandSize w:val="1"/>
+      <w:tblStyleColBandSize w:val="1"/>
+      <w:tblInd w:w="0" w:type="dxa"/>
+      <w:tblBorders>
+        <w:top w:val="single" w:sz="4" w:space="0" w:color="999999" w:themeColor="text1" w:themeTint="66"/>
+        <w:left w:val="single" w:sz="4" w:space="0" w:color="999999" w:themeColor="text1" w:themeTint="66"/>
+        <w:bottom w:val="single" w:sz="4" w:space="0" w:color="999999" w:themeColor="text1" w:themeTint="66"/>
+        <w:right w:val="single" w:sz="4" w:space="0" w:color="999999" w:themeColor="text1" w:themeTint="66"/>
+        <w:insideH w:val="single" w:sz="4" w:space="0" w:color="999999" w:themeColor="text1" w:themeTint="66"/>
+        <w:insideV w:val="single" w:sz="4" w:space="0" w:color="999999" w:themeColor="text1" w:themeTint="66"/>
+      </w:tblBorders>
+      <w:tblCellMar>
+        <w:top w:w="0" w:type="dxa"/>
+        <w:left w:w="108" w:type="dxa"/>
+        <w:bottom w:w="0" w:type="dxa"/>
+        <w:right w:w="108" w:type="dxa"/>
+      </w:tblCellMar>
+    </w:tblPr>
+    <w:tblStylePr w:type="firstRow">
+      <w:rPr>
+        <w:b/>
+        <w:bCs/>
+      </w:rPr>
+      <w:tblPr/>
+      <w:tcPr>
+        <w:tcBorders>
+          <w:bottom w:val="single" w:sz="12" w:space="0" w:color="666666" w:themeColor="text1" w:themeTint="99"/>
+        </w:tcBorders>
+      </w:tcPr>
+    </w:tblStylePr>
+    <w:tblStylePr w:type="lastRow">
+      <w:rPr>
+        <w:b/>
+        <w:bCs/>
+      </w:rPr>
+      <w:tblPr/>
+      <w:tcPr>
+        <w:tcBorders>
+          <w:top w:val="double" w:sz="2" w:space="0" w:color="666666" w:themeColor="text1" w:themeTint="99"/>
+        </w:tcBorders>
+      </w:tcPr>
+    </w:tblStylePr>
+    <w:tblStylePr w:type="firstCol">
+      <w:rPr>
+        <w:b/>
+        <w:bCs/>
+      </w:rPr>
+    </w:tblStylePr>
+    <w:tblStylePr w:type="lastCol">
+      <w:rPr>
+        <w:b/>
+        <w:bCs/>
+      </w:rPr>
+    </w:tblStylePr>
+  </w:style>
 </w:styles>
 </file>
 
@@ -5440,10 +5473,11 @@
   </w:font>
   <w:font w:name="Segoe UI">
     <w:panose1 w:val="020B0502040204020203"/>
-    <w:charset w:val="CC"/>
+    <w:charset w:val="00"/>
     <w:family w:val="swiss"/>
+    <w:notTrueType/>
     <w:pitch w:val="variable"/>
-    <w:sig w:usb0="E4002EFF" w:usb1="C000E47F" w:usb2="00000009" w:usb3="00000000" w:csb0="000001FF" w:csb1="00000000"/>
+    <w:sig w:usb0="00000003" w:usb1="00000000" w:usb2="00000000" w:usb3="00000000" w:csb0="00000001" w:csb1="00000000"/>
   </w:font>
   <w:font w:name="Times New Roman,Bold">
     <w:panose1 w:val="00000000000000000000"/>
@@ -5482,7 +5516,9 @@
     <w:rsid w:val="00007EE0"/>
     <w:rsid w:val="00061B59"/>
     <w:rsid w:val="000D63AC"/>
+    <w:rsid w:val="00353F07"/>
     <w:rsid w:val="00393F2C"/>
+    <w:rsid w:val="00394609"/>
     <w:rsid w:val="00424ACB"/>
     <w:rsid w:val="00451139"/>
     <w:rsid w:val="00483914"/>
@@ -6220,7 +6256,7 @@
 </file>
 
 <file path=customXml/itemProps1.xml><?xml version="1.0" encoding="utf-8"?>
-<ds:datastoreItem xmlns:ds="http://schemas.openxmlformats.org/officeDocument/2006/customXml" ds:itemID="{B8284510-88DC-4C39-BDF9-DC77D8C379E7}">
+<ds:datastoreItem xmlns:ds="http://schemas.openxmlformats.org/officeDocument/2006/customXml" ds:itemID="{3C45544E-5129-4E46-BD9D-770C12B289D2}">
   <ds:schemaRefs>
     <ds:schemaRef ds:uri="http://schemas.openxmlformats.org/officeDocument/2006/bibliography"/>
   </ds:schemaRefs>

</xml_diff>